<commit_message>
Update delete and update general info
</commit_message>
<xml_diff>
--- a/public/CV_template/Scientist_CV_template_new.docx
+++ b/public/CV_template/Scientist_CV_template_new.docx
@@ -430,8 +430,8 @@
               </w:rPr>
               <w:t xml:space="preserve">   CỘNG HÒA XÃ HỘI CHỦ NGHĨA VIỆT </w:t>
             </w:r>
-            <w:smartTag w:uri="urn:schemas-microsoft-com:office:smarttags" w:element="place">
-              <w:smartTag w:uri="urn:schemas-microsoft-com:office:smarttags" w:element="country-region">
+            <w:smartTag w:uri="urn:schemas-microsoft-com:office:smarttags" w:element="country-region">
+              <w:smartTag w:uri="urn:schemas-microsoft-com:office:smarttags" w:element="place">
                 <w:r>
                   <w:rPr>
                     <w:rFonts w:ascii="Times New Roman" w:hAnsi="Times New Roman"/>
@@ -620,6 +620,9 @@
     </w:p>
     <w:p>
       <w:pPr>
+        <w:tabs>
+          <w:tab w:val="left" w:pos="5040"/>
+        </w:tabs>
         <w:spacing w:before="120" w:line="240" w:lineRule="auto"/>
         <w:rPr>
           <w:rFonts w:ascii="Times New Roman" w:hAnsi="Times New Roman"/>
@@ -644,6 +647,33 @@
           <w:szCs w:val="24"/>
           <w:lang w:val="de-DE"/>
         </w:rPr>
+        <w:t xml:space="preserve"> </w:t>
+      </w:r>
+      <w:r>
+        <w:rPr>
+          <w:rFonts w:ascii="Times New Roman" w:hAnsi="Times New Roman"/>
+          <w:sz w:val="24"/>
+          <w:szCs w:val="24"/>
+          <w:lang w:val="de-DE"/>
+        </w:rPr>
+        <w:t>$</w:t>
+      </w:r>
+      <w:r>
+        <w:rPr>
+          <w:rFonts w:ascii="Times New Roman" w:hAnsi="Times New Roman"/>
+          <w:sz w:val="24"/>
+          <w:szCs w:val="24"/>
+          <w:lang w:val="de-DE"/>
+        </w:rPr>
+        <w:t>{scientist.name}</w:t>
+      </w:r>
+      <w:r>
+        <w:rPr>
+          <w:rFonts w:ascii="Times New Roman" w:hAnsi="Times New Roman"/>
+          <w:sz w:val="24"/>
+          <w:szCs w:val="24"/>
+          <w:lang w:val="de-DE"/>
+        </w:rPr>
         <w:tab/>
       </w:r>
       <w:r>
@@ -653,43 +683,6 @@
           <w:szCs w:val="24"/>
           <w:lang w:val="de-DE"/>
         </w:rPr>
-        <w:t>$</w:t>
-      </w:r>
-      <w:r>
-        <w:rPr>
-          <w:rFonts w:ascii="Times New Roman" w:hAnsi="Times New Roman"/>
-          <w:sz w:val="24"/>
-          <w:szCs w:val="24"/>
-          <w:lang w:val="de-DE"/>
-        </w:rPr>
-        <w:t>{scientist.name}</w:t>
-      </w:r>
-      <w:r>
-        <w:rPr>
-          <w:rFonts w:ascii="Times New Roman" w:hAnsi="Times New Roman"/>
-          <w:sz w:val="24"/>
-          <w:szCs w:val="24"/>
-          <w:lang w:val="de-DE"/>
-        </w:rPr>
-        <w:tab/>
-      </w:r>
-      <w:r>
-        <w:rPr>
-          <w:rFonts w:ascii="Times New Roman" w:hAnsi="Times New Roman"/>
-          <w:sz w:val="24"/>
-          <w:szCs w:val="24"/>
-          <w:lang w:val="de-DE"/>
-        </w:rPr>
-        <w:tab/>
-      </w:r>
-      <w:r>
-        <w:rPr>
-          <w:rFonts w:ascii="Times New Roman" w:hAnsi="Times New Roman"/>
-          <w:sz w:val="24"/>
-          <w:szCs w:val="24"/>
-          <w:lang w:val="de-DE"/>
-        </w:rPr>
-        <w:tab/>
         <w:t>Giới tính:</w:t>
       </w:r>
       <w:r>
@@ -699,7 +692,7 @@
           <w:szCs w:val="24"/>
           <w:lang w:val="de-DE"/>
         </w:rPr>
-        <w:tab/>
+        <w:t xml:space="preserve"> </w:t>
       </w:r>
       <w:r>
         <w:rPr>
@@ -722,6 +715,9 @@
     </w:p>
     <w:p>
       <w:pPr>
+        <w:tabs>
+          <w:tab w:val="left" w:pos="5040"/>
+        </w:tabs>
         <w:spacing w:before="120" w:line="240" w:lineRule="auto"/>
         <w:rPr>
           <w:rFonts w:ascii="Times New Roman" w:hAnsi="Times New Roman"/>
@@ -764,6 +760,33 @@
           <w:szCs w:val="24"/>
           <w:lang w:val="de-DE"/>
         </w:rPr>
+        <w:t xml:space="preserve"> </w:t>
+      </w:r>
+      <w:r>
+        <w:rPr>
+          <w:rFonts w:ascii="Times New Roman" w:hAnsi="Times New Roman"/>
+          <w:sz w:val="24"/>
+          <w:szCs w:val="24"/>
+          <w:lang w:val="de-DE"/>
+        </w:rPr>
+        <w:t>$</w:t>
+      </w:r>
+      <w:r>
+        <w:rPr>
+          <w:rFonts w:ascii="Times New Roman" w:hAnsi="Times New Roman"/>
+          <w:sz w:val="24"/>
+          <w:szCs w:val="24"/>
+          <w:lang w:val="de-DE"/>
+        </w:rPr>
+        <w:t>{scientist.dob}</w:t>
+      </w:r>
+      <w:r>
+        <w:rPr>
+          <w:rFonts w:ascii="Times New Roman" w:hAnsi="Times New Roman"/>
+          <w:sz w:val="24"/>
+          <w:szCs w:val="24"/>
+          <w:lang w:val="de-DE"/>
+        </w:rPr>
         <w:tab/>
       </w:r>
       <w:r>
@@ -773,25 +796,6 @@
           <w:szCs w:val="24"/>
           <w:lang w:val="de-DE"/>
         </w:rPr>
-        <w:t>$</w:t>
-      </w:r>
-      <w:r>
-        <w:rPr>
-          <w:rFonts w:ascii="Times New Roman" w:hAnsi="Times New Roman"/>
-          <w:sz w:val="24"/>
-          <w:szCs w:val="24"/>
-          <w:lang w:val="de-DE"/>
-        </w:rPr>
-        <w:t>{scientist.dob}</w:t>
-      </w:r>
-      <w:r>
-        <w:rPr>
-          <w:rFonts w:ascii="Times New Roman" w:hAnsi="Times New Roman"/>
-          <w:sz w:val="24"/>
-          <w:szCs w:val="24"/>
-          <w:lang w:val="de-DE"/>
-        </w:rPr>
-        <w:tab/>
         <w:t>N</w:t>
       </w:r>
       <w:r>
@@ -819,7 +823,7 @@
           <w:szCs w:val="24"/>
           <w:lang w:val="de-DE"/>
         </w:rPr>
-        <w:tab/>
+        <w:t xml:space="preserve"> </w:t>
       </w:r>
       <w:r>
         <w:rPr>
@@ -860,6 +864,9 @@
     </w:p>
     <w:p>
       <w:pPr>
+        <w:tabs>
+          <w:tab w:val="left" w:pos="5040"/>
+        </w:tabs>
         <w:spacing w:before="120" w:line="240" w:lineRule="auto"/>
         <w:rPr>
           <w:rFonts w:ascii="Times New Roman" w:hAnsi="Times New Roman"/>
@@ -884,6 +891,33 @@
           <w:szCs w:val="24"/>
           <w:lang w:val="de-DE"/>
         </w:rPr>
+        <w:t xml:space="preserve"> </w:t>
+      </w:r>
+      <w:r>
+        <w:rPr>
+          <w:rFonts w:ascii="Times New Roman" w:hAnsi="Times New Roman"/>
+          <w:sz w:val="24"/>
+          <w:szCs w:val="24"/>
+          <w:lang w:val="de-DE"/>
+        </w:rPr>
+        <w:t>$</w:t>
+      </w:r>
+      <w:r>
+        <w:rPr>
+          <w:rFonts w:ascii="Times New Roman" w:hAnsi="Times New Roman"/>
+          <w:sz w:val="24"/>
+          <w:szCs w:val="24"/>
+          <w:lang w:val="de-DE"/>
+        </w:rPr>
+        <w:t>{scientist.hometown}</w:t>
+      </w:r>
+      <w:r>
+        <w:rPr>
+          <w:rFonts w:ascii="Times New Roman" w:hAnsi="Times New Roman"/>
+          <w:sz w:val="24"/>
+          <w:szCs w:val="24"/>
+          <w:lang w:val="de-DE"/>
+        </w:rPr>
         <w:tab/>
       </w:r>
       <w:r>
@@ -893,34 +927,6 @@
           <w:szCs w:val="24"/>
           <w:lang w:val="de-DE"/>
         </w:rPr>
-        <w:t>$</w:t>
-      </w:r>
-      <w:r>
-        <w:rPr>
-          <w:rFonts w:ascii="Times New Roman" w:hAnsi="Times New Roman"/>
-          <w:sz w:val="24"/>
-          <w:szCs w:val="24"/>
-          <w:lang w:val="de-DE"/>
-        </w:rPr>
-        <w:t>{scientist.hometown}</w:t>
-      </w:r>
-      <w:r>
-        <w:rPr>
-          <w:rFonts w:ascii="Times New Roman" w:hAnsi="Times New Roman"/>
-          <w:sz w:val="24"/>
-          <w:szCs w:val="24"/>
-          <w:lang w:val="de-DE"/>
-        </w:rPr>
-        <w:tab/>
-      </w:r>
-      <w:r>
-        <w:rPr>
-          <w:rFonts w:ascii="Times New Roman" w:hAnsi="Times New Roman"/>
-          <w:sz w:val="24"/>
-          <w:szCs w:val="24"/>
-          <w:lang w:val="de-DE"/>
-        </w:rPr>
-        <w:tab/>
         <w:t>Dân tộc:</w:t>
       </w:r>
       <w:r>
@@ -931,15 +937,6 @@
           <w:lang w:val="de-DE"/>
         </w:rPr>
         <w:t xml:space="preserve"> </w:t>
-      </w:r>
-      <w:r>
-        <w:rPr>
-          <w:rFonts w:ascii="Times New Roman" w:hAnsi="Times New Roman"/>
-          <w:sz w:val="24"/>
-          <w:szCs w:val="24"/>
-          <w:lang w:val="de-DE"/>
-        </w:rPr>
-        <w:tab/>
       </w:r>
       <w:r>
         <w:rPr>
@@ -962,6 +959,9 @@
     </w:p>
     <w:p>
       <w:pPr>
+        <w:tabs>
+          <w:tab w:val="left" w:pos="5040"/>
+        </w:tabs>
         <w:spacing w:before="120" w:line="240" w:lineRule="auto"/>
         <w:rPr>
           <w:rFonts w:ascii="Times New Roman" w:hAnsi="Times New Roman"/>
@@ -986,6 +986,33 @@
           <w:szCs w:val="24"/>
           <w:lang w:val="de-DE"/>
         </w:rPr>
+        <w:t xml:space="preserve"> </w:t>
+      </w:r>
+      <w:r>
+        <w:rPr>
+          <w:rFonts w:ascii="Times New Roman" w:hAnsi="Times New Roman"/>
+          <w:sz w:val="24"/>
+          <w:szCs w:val="24"/>
+          <w:lang w:val="de-DE"/>
+        </w:rPr>
+        <w:t>$</w:t>
+      </w:r>
+      <w:r>
+        <w:rPr>
+          <w:rFonts w:ascii="Times New Roman" w:hAnsi="Times New Roman"/>
+          <w:sz w:val="24"/>
+          <w:szCs w:val="24"/>
+          <w:lang w:val="de-DE"/>
+        </w:rPr>
+        <w:t>{scientist.degree}</w:t>
+      </w:r>
+      <w:r>
+        <w:rPr>
+          <w:rFonts w:ascii="Times New Roman" w:hAnsi="Times New Roman"/>
+          <w:sz w:val="24"/>
+          <w:szCs w:val="24"/>
+          <w:lang w:val="de-DE"/>
+        </w:rPr>
         <w:tab/>
       </w:r>
       <w:r>
@@ -995,6 +1022,60 @@
           <w:szCs w:val="24"/>
           <w:lang w:val="de-DE"/>
         </w:rPr>
+        <w:t>N</w:t>
+      </w:r>
+      <w:r>
+        <w:rPr>
+          <w:rFonts w:ascii="Times New Roman" w:hAnsi="Times New Roman" w:hint="eastAsia"/>
+          <w:sz w:val="24"/>
+          <w:szCs w:val="24"/>
+          <w:lang w:val="de-DE"/>
+        </w:rPr>
+        <w:t>ă</w:t>
+      </w:r>
+      <w:r>
+        <w:rPr>
+          <w:rFonts w:ascii="Times New Roman" w:hAnsi="Times New Roman"/>
+          <w:sz w:val="24"/>
+          <w:szCs w:val="24"/>
+          <w:lang w:val="de-DE"/>
+        </w:rPr>
+        <w:t>m, n</w:t>
+      </w:r>
+      <w:r>
+        <w:rPr>
+          <w:rFonts w:ascii="Times New Roman" w:hAnsi="Times New Roman" w:hint="eastAsia"/>
+          <w:sz w:val="24"/>
+          <w:szCs w:val="24"/>
+          <w:lang w:val="de-DE"/>
+        </w:rPr>
+        <w:t>ư</w:t>
+      </w:r>
+      <w:r>
+        <w:rPr>
+          <w:rFonts w:ascii="Times New Roman" w:hAnsi="Times New Roman"/>
+          <w:sz w:val="24"/>
+          <w:szCs w:val="24"/>
+          <w:lang w:val="de-DE"/>
+        </w:rPr>
+        <w:t>ớc nhận học vị:</w:t>
+      </w:r>
+      <w:r>
+        <w:rPr>
+          <w:rFonts w:ascii="Times New Roman" w:hAnsi="Times New Roman"/>
+          <w:sz w:val="24"/>
+          <w:szCs w:val="24"/>
+          <w:lang w:val="de-DE"/>
+        </w:rPr>
+        <w:t xml:space="preserve"> </w:t>
+      </w:r>
+      <w:r>
+        <w:rPr>
+          <w:rFonts w:ascii="Times New Roman" w:hAnsi="Times New Roman"/>
+          <w:sz w:val="24"/>
+          <w:szCs w:val="24"/>
+          <w:lang w:val="de-DE"/>
+        </w:rPr>
         <w:t>$</w:t>
       </w:r>
       <w:r>
@@ -1004,107 +1085,7 @@
           <w:szCs w:val="24"/>
           <w:lang w:val="de-DE"/>
         </w:rPr>
-        <w:t>{scientist.degree}</w:t>
-      </w:r>
-      <w:r>
-        <w:rPr>
-          <w:rFonts w:ascii="Times New Roman" w:hAnsi="Times New Roman"/>
-          <w:sz w:val="24"/>
-          <w:szCs w:val="24"/>
-          <w:lang w:val="de-DE"/>
-        </w:rPr>
-        <w:tab/>
-      </w:r>
-      <w:r>
-        <w:rPr>
-          <w:rFonts w:ascii="Times New Roman" w:hAnsi="Times New Roman"/>
-          <w:sz w:val="24"/>
-          <w:szCs w:val="24"/>
-          <w:lang w:val="de-DE"/>
-        </w:rPr>
-        <w:tab/>
-        <w:t>N</w:t>
-      </w:r>
-      <w:r>
-        <w:rPr>
-          <w:rFonts w:ascii="Times New Roman" w:hAnsi="Times New Roman" w:hint="eastAsia"/>
-          <w:sz w:val="24"/>
-          <w:szCs w:val="24"/>
-          <w:lang w:val="de-DE"/>
-        </w:rPr>
-        <w:t>ă</w:t>
-      </w:r>
-      <w:r>
-        <w:rPr>
-          <w:rFonts w:ascii="Times New Roman" w:hAnsi="Times New Roman"/>
-          <w:sz w:val="24"/>
-          <w:szCs w:val="24"/>
-          <w:lang w:val="de-DE"/>
-        </w:rPr>
-        <w:t>m, n</w:t>
-      </w:r>
-      <w:r>
-        <w:rPr>
-          <w:rFonts w:ascii="Times New Roman" w:hAnsi="Times New Roman" w:hint="eastAsia"/>
-          <w:sz w:val="24"/>
-          <w:szCs w:val="24"/>
-          <w:lang w:val="de-DE"/>
-        </w:rPr>
-        <w:t>ư</w:t>
-      </w:r>
-      <w:r>
-        <w:rPr>
-          <w:rFonts w:ascii="Times New Roman" w:hAnsi="Times New Roman"/>
-          <w:sz w:val="24"/>
-          <w:szCs w:val="24"/>
-          <w:lang w:val="de-DE"/>
-        </w:rPr>
-        <w:t>ớc nhận học vị:</w:t>
-      </w:r>
-      <w:r>
-        <w:rPr>
-          <w:rFonts w:ascii="Times New Roman" w:hAnsi="Times New Roman"/>
-          <w:sz w:val="24"/>
-          <w:szCs w:val="24"/>
-          <w:lang w:val="de-DE"/>
-        </w:rPr>
-        <w:t xml:space="preserve"> </w:t>
-      </w:r>
-      <w:r>
-        <w:rPr>
-          <w:rFonts w:ascii="Times New Roman" w:hAnsi="Times New Roman"/>
-          <w:sz w:val="24"/>
-          <w:szCs w:val="24"/>
-          <w:lang w:val="de-DE"/>
-        </w:rPr>
-        <w:t>$</w:t>
-      </w:r>
-      <w:r>
-        <w:rPr>
-          <w:rFonts w:ascii="Times New Roman" w:hAnsi="Times New Roman"/>
-          <w:sz w:val="24"/>
-          <w:szCs w:val="24"/>
-          <w:lang w:val="de-DE"/>
-        </w:rPr>
-        <w:t>{scientist.degree_year}</w:t>
-      </w:r>
-      <w:r>
-        <w:rPr>
-          <w:rFonts w:ascii="Times New Roman" w:hAnsi="Times New Roman"/>
-          <w:sz w:val="24"/>
-          <w:szCs w:val="24"/>
-          <w:lang w:val="de-DE"/>
-        </w:rPr>
-        <w:t xml:space="preserve"> </w:t>
-      </w:r>
-      <w:r>
-        <w:rPr>
-          <w:rFonts w:ascii="Times New Roman" w:hAnsi="Times New Roman"/>
-          <w:sz w:val="24"/>
-          <w:szCs w:val="24"/>
-          <w:lang w:val="de-DE"/>
-        </w:rPr>
-        <w:t xml:space="preserve">, </w:t>
+        <w:t xml:space="preserve">{scientist.degree_year}, </w:t>
       </w:r>
       <w:r>
         <w:rPr>
@@ -1127,6 +1108,9 @@
     </w:p>
     <w:p>
       <w:pPr>
+        <w:tabs>
+          <w:tab w:val="left" w:pos="5040"/>
+        </w:tabs>
         <w:spacing w:before="120" w:line="240" w:lineRule="auto"/>
         <w:rPr>
           <w:rFonts w:ascii="Times New Roman" w:hAnsi="Times New Roman"/>
@@ -1151,6 +1135,51 @@
           <w:szCs w:val="24"/>
           <w:lang w:val="de-DE"/>
         </w:rPr>
+        <w:t xml:space="preserve"> </w:t>
+      </w:r>
+      <w:r>
+        <w:rPr>
+          <w:rFonts w:ascii="Times New Roman" w:hAnsi="Times New Roman"/>
+          <w:sz w:val="24"/>
+          <w:szCs w:val="24"/>
+          <w:lang w:val="de-DE"/>
+        </w:rPr>
+        <w:t>$</w:t>
+      </w:r>
+      <w:r>
+        <w:rPr>
+          <w:rFonts w:ascii="Times New Roman" w:hAnsi="Times New Roman"/>
+          <w:sz w:val="24"/>
+          <w:szCs w:val="24"/>
+          <w:lang w:val="de-DE"/>
+        </w:rPr>
+        <w:t>{</w:t>
+      </w:r>
+      <w:r>
+        <w:rPr>
+          <w:rFonts w:ascii="Times New Roman" w:hAnsi="Times New Roman"/>
+          <w:sz w:val="24"/>
+          <w:szCs w:val="24"/>
+          <w:lang w:val="de-DE"/>
+        </w:rPr>
+        <w:t>scientist.title</w:t>
+      </w:r>
+      <w:r>
+        <w:rPr>
+          <w:rFonts w:ascii="Times New Roman" w:hAnsi="Times New Roman"/>
+          <w:sz w:val="24"/>
+          <w:szCs w:val="24"/>
+          <w:lang w:val="de-DE"/>
+        </w:rPr>
+        <w:t>}</w:t>
+      </w:r>
+      <w:r>
+        <w:rPr>
+          <w:rFonts w:ascii="Times New Roman" w:hAnsi="Times New Roman"/>
+          <w:sz w:val="24"/>
+          <w:szCs w:val="24"/>
+          <w:lang w:val="de-DE"/>
+        </w:rPr>
         <w:tab/>
       </w:r>
       <w:r>
@@ -1160,43 +1189,6 @@
           <w:szCs w:val="24"/>
           <w:lang w:val="de-DE"/>
         </w:rPr>
-        <w:t>$</w:t>
-      </w:r>
-      <w:r>
-        <w:rPr>
-          <w:rFonts w:ascii="Times New Roman" w:hAnsi="Times New Roman"/>
-          <w:sz w:val="24"/>
-          <w:szCs w:val="24"/>
-          <w:lang w:val="de-DE"/>
-        </w:rPr>
-        <w:t>{</w:t>
-      </w:r>
-      <w:r>
-        <w:rPr>
-          <w:rFonts w:ascii="Times New Roman" w:hAnsi="Times New Roman"/>
-          <w:sz w:val="24"/>
-          <w:szCs w:val="24"/>
-          <w:lang w:val="de-DE"/>
-        </w:rPr>
-        <w:t>scientist.title</w:t>
-      </w:r>
-      <w:r>
-        <w:rPr>
-          <w:rFonts w:ascii="Times New Roman" w:hAnsi="Times New Roman"/>
-          <w:sz w:val="24"/>
-          <w:szCs w:val="24"/>
-          <w:lang w:val="de-DE"/>
-        </w:rPr>
-        <w:t>}</w:t>
-      </w:r>
-      <w:r>
-        <w:rPr>
-          <w:rFonts w:ascii="Times New Roman" w:hAnsi="Times New Roman"/>
-          <w:sz w:val="24"/>
-          <w:szCs w:val="24"/>
-          <w:lang w:val="de-DE"/>
-        </w:rPr>
-        <w:tab/>
         <w:t>N</w:t>
       </w:r>
       <w:r>
@@ -1496,6 +1488,10 @@
     </w:p>
     <w:p>
       <w:pPr>
+        <w:tabs>
+          <w:tab w:val="left" w:pos="3600"/>
+          <w:tab w:val="left" w:pos="5760"/>
+        </w:tabs>
         <w:spacing w:before="120" w:line="240" w:lineRule="auto"/>
         <w:rPr>
           <w:rFonts w:ascii="Times New Roman" w:hAnsi="Times New Roman"/>
@@ -1696,6 +1692,9 @@
     </w:p>
     <w:p>
       <w:pPr>
+        <w:tabs>
+          <w:tab w:val="left" w:pos="5040"/>
+        </w:tabs>
         <w:spacing w:before="120" w:line="240" w:lineRule="auto"/>
         <w:rPr>
           <w:rFonts w:ascii="Times New Roman" w:hAnsi="Times New Roman"/>
@@ -1748,33 +1747,6 @@
           <w:lang w:val="de-DE"/>
         </w:rPr>
         <w:t>scientist.fax}</w:t>
-      </w:r>
-      <w:r>
-        <w:rPr>
-          <w:rFonts w:ascii="Times New Roman" w:hAnsi="Times New Roman"/>
-          <w:sz w:val="24"/>
-          <w:szCs w:val="24"/>
-          <w:lang w:val="pt-BR"/>
-        </w:rPr>
-        <w:tab/>
-      </w:r>
-      <w:r>
-        <w:rPr>
-          <w:rFonts w:ascii="Times New Roman" w:hAnsi="Times New Roman"/>
-          <w:sz w:val="24"/>
-          <w:szCs w:val="24"/>
-          <w:lang w:val="pt-BR"/>
-        </w:rPr>
-        <w:tab/>
-      </w:r>
-      <w:r>
-        <w:rPr>
-          <w:rFonts w:ascii="Times New Roman" w:hAnsi="Times New Roman"/>
-          <w:sz w:val="24"/>
-          <w:szCs w:val="24"/>
-          <w:lang w:val="pt-BR"/>
-        </w:rPr>
-        <w:tab/>
       </w:r>
       <w:r>
         <w:rPr>
@@ -2077,6 +2049,9 @@
     </w:p>
     <w:p>
       <w:pPr>
+        <w:tabs>
+          <w:tab w:val="left" w:pos="5040"/>
+        </w:tabs>
         <w:spacing w:before="120" w:line="240" w:lineRule="auto"/>
         <w:rPr>
           <w:rFonts w:ascii="Times New Roman" w:hAnsi="Times New Roman"/>
@@ -2130,46 +2105,15 @@
           <w:sz w:val="24"/>
           <w:szCs w:val="24"/>
         </w:rPr>
+        <w:t>${education.country}</w:t>
+      </w:r>
+      <w:r>
+        <w:rPr>
+          <w:rFonts w:ascii="Times New Roman" w:hAnsi="Times New Roman"/>
+          <w:sz w:val="24"/>
+          <w:szCs w:val="24"/>
+        </w:rPr>
         <w:tab/>
-      </w:r>
-      <w:r>
-        <w:rPr>
-          <w:rFonts w:ascii="Times New Roman" w:hAnsi="Times New Roman"/>
-          <w:sz w:val="24"/>
-          <w:szCs w:val="24"/>
-        </w:rPr>
-        <w:t>${education.country}</w:t>
-      </w:r>
-      <w:r>
-        <w:rPr>
-          <w:rFonts w:ascii="Times New Roman" w:hAnsi="Times New Roman"/>
-          <w:sz w:val="24"/>
-          <w:szCs w:val="24"/>
-        </w:rPr>
-        <w:tab/>
-      </w:r>
-      <w:r>
-        <w:rPr>
-          <w:rFonts w:ascii="Times New Roman" w:hAnsi="Times New Roman"/>
-          <w:sz w:val="24"/>
-          <w:szCs w:val="24"/>
-        </w:rPr>
-        <w:tab/>
-      </w:r>
-      <w:r>
-        <w:rPr>
-          <w:rFonts w:ascii="Times New Roman" w:hAnsi="Times New Roman"/>
-          <w:sz w:val="24"/>
-          <w:szCs w:val="24"/>
-        </w:rPr>
-        <w:t xml:space="preserve">            </w:t>
-      </w:r>
-      <w:r>
-        <w:rPr>
-          <w:rFonts w:ascii="Times New Roman" w:hAnsi="Times New Roman"/>
-          <w:sz w:val="24"/>
-          <w:szCs w:val="24"/>
-        </w:rPr>
         <w:t>N</w:t>
       </w:r>
       <w:r>
@@ -2199,6 +2143,9 @@
     </w:p>
     <w:p>
       <w:pPr>
+        <w:tabs>
+          <w:tab w:val="left" w:pos="5040"/>
+        </w:tabs>
         <w:spacing w:before="120" w:line="240" w:lineRule="auto"/>
         <w:rPr>
           <w:rFonts w:ascii="Times New Roman" w:hAnsi="Times New Roman"/>
@@ -2252,7 +2199,6 @@
           <w:sz w:val="24"/>
           <w:szCs w:val="24"/>
         </w:rPr>
-        <w:tab/>
         <w:t>N</w:t>
       </w:r>
       <w:r>
@@ -2384,6 +2330,9 @@
     </w:p>
     <w:p>
       <w:pPr>
+        <w:tabs>
+          <w:tab w:val="left" w:pos="4320"/>
+        </w:tabs>
         <w:autoSpaceDE/>
         <w:autoSpaceDN/>
         <w:spacing w:before="120" w:line="240" w:lineRule="auto"/>
@@ -2575,27 +2524,14 @@
           <w:sz w:val="24"/>
           <w:szCs w:val="24"/>
         </w:rPr>
-        <w:t>{</w:t>
-      </w:r>
-      <w:r>
-        <w:rPr>
-          <w:rFonts w:ascii="Times New Roman" w:hAnsi="Times New Roman"/>
-          <w:sz w:val="24"/>
-          <w:szCs w:val="24"/>
-        </w:rPr>
-        <w:t>phd</w:t>
-      </w:r>
-      <w:r>
-        <w:rPr>
-          <w:rFonts w:ascii="Times New Roman" w:hAnsi="Times New Roman"/>
-          <w:sz w:val="24"/>
-          <w:szCs w:val="24"/>
-        </w:rPr>
-        <w:t>.major}</w:t>
+        <w:t>{phd.major}</w:t>
       </w:r>
     </w:p>
     <w:p>
       <w:pPr>
+        <w:tabs>
+          <w:tab w:val="left" w:pos="4320"/>
+        </w:tabs>
         <w:autoSpaceDE/>
         <w:autoSpaceDN/>
         <w:spacing w:before="120" w:line="240" w:lineRule="auto"/>
@@ -2643,23 +2579,7 @@
           <w:sz w:val="24"/>
           <w:szCs w:val="24"/>
         </w:rPr>
-        <w:t>${phd.</w:t>
-      </w:r>
-      <w:r>
-        <w:rPr>
-          <w:rFonts w:ascii="Times New Roman" w:hAnsi="Times New Roman"/>
-          <w:sz w:val="24"/>
-          <w:szCs w:val="24"/>
-        </w:rPr>
-        <w:t>year</w:t>
-      </w:r>
-      <w:r>
-        <w:rPr>
-          <w:rFonts w:ascii="Times New Roman" w:hAnsi="Times New Roman"/>
-          <w:sz w:val="24"/>
-          <w:szCs w:val="24"/>
-        </w:rPr>
-        <w:t>}</w:t>
+        <w:t>${phd.year}</w:t>
       </w:r>
       <w:r>
         <w:rPr>
@@ -2715,31 +2635,7 @@
           <w:sz w:val="24"/>
           <w:szCs w:val="24"/>
         </w:rPr>
-        <w:t xml:space="preserve"> </w:t>
-      </w:r>
-      <w:r>
-        <w:rPr>
-          <w:rFonts w:ascii="Times New Roman" w:hAnsi="Times New Roman"/>
-          <w:sz w:val="24"/>
-          <w:szCs w:val="24"/>
-        </w:rPr>
-        <w:t>${phd</w:t>
-      </w:r>
-      <w:r>
-        <w:rPr>
-          <w:rFonts w:ascii="Times New Roman" w:hAnsi="Times New Roman"/>
-          <w:sz w:val="24"/>
-          <w:szCs w:val="24"/>
-        </w:rPr>
-        <w:t>.institution</w:t>
-      </w:r>
-      <w:r>
-        <w:rPr>
-          <w:rFonts w:ascii="Times New Roman" w:hAnsi="Times New Roman"/>
-          <w:sz w:val="24"/>
-          <w:szCs w:val="24"/>
-        </w:rPr>
-        <w:t>}</w:t>
+        <w:t xml:space="preserve"> ${phd.institution}</w:t>
       </w:r>
     </w:p>
     <w:p>
@@ -2772,31 +2668,7 @@
           <w:sz w:val="24"/>
           <w:szCs w:val="24"/>
         </w:rPr>
-        <w:t xml:space="preserve"> </w:t>
-      </w:r>
-      <w:r>
-        <w:rPr>
-          <w:rFonts w:ascii="Times New Roman" w:hAnsi="Times New Roman"/>
-          <w:sz w:val="24"/>
-          <w:szCs w:val="24"/>
-        </w:rPr>
-        <w:t>${phd.</w:t>
-      </w:r>
-      <w:r>
-        <w:rPr>
-          <w:rFonts w:ascii="Times New Roman" w:hAnsi="Times New Roman"/>
-          <w:sz w:val="24"/>
-          <w:szCs w:val="24"/>
-        </w:rPr>
-        <w:t>thesis</w:t>
-      </w:r>
-      <w:r>
-        <w:rPr>
-          <w:rFonts w:ascii="Times New Roman" w:hAnsi="Times New Roman"/>
-          <w:sz w:val="24"/>
-          <w:szCs w:val="24"/>
-        </w:rPr>
-        <w:t>}</w:t>
+        <w:t xml:space="preserve"> ${phd.thesis}</w:t>
       </w:r>
     </w:p>
     <w:tbl>
@@ -3149,7 +3021,7 @@
                 <w:sz w:val="24"/>
                 <w:szCs w:val="24"/>
               </w:rPr>
-              <w:t xml:space="preserve"> - ${workExp_row.end_date}</w:t>
+              <w:t>${workExp_row.end_date}</w:t>
             </w:r>
           </w:p>
         </w:tc>
@@ -3661,7 +3533,7 @@
                 <w:sz w:val="24"/>
                 <w:szCs w:val="24"/>
               </w:rPr>
-              <w:t>_row.start_time} - ${project_row.end_time}</w:t>
+              <w:t>_row.start_time} ${project_row.end_time}</w:t>
             </w:r>
           </w:p>
         </w:tc>
@@ -8531,12 +8403,9 @@
 </file>
 
 <file path=customXml/item1.xml><?xml version="1.0" encoding="utf-8"?>
-<?mso-contentType ?>
-<FormTemplates xmlns="http://schemas.microsoft.com/sharepoint/v3/contenttype/forms">
-  <Display>DocumentLibraryForm</Display>
-  <Edit>DocumentLibraryForm</Edit>
-  <New>DocumentLibraryForm</New>
-</FormTemplates>
+<p:properties xmlns:p="http://schemas.microsoft.com/office/2006/metadata/properties" xmlns:xsi="http://www.w3.org/2001/XMLSchema-instance" xmlns:pc="http://schemas.microsoft.com/office/infopath/2007/PartnerControls">
+  <documentManagement/>
+</p:properties>
 </file>
 
 <file path=customXml/item2.xml><?xml version="1.0" encoding="utf-8"?>
@@ -8654,15 +8523,19 @@
 </file>
 
 <file path=customXml/item3.xml><?xml version="1.0" encoding="utf-8"?>
-<p:properties xmlns:p="http://schemas.microsoft.com/office/2006/metadata/properties" xmlns:xsi="http://www.w3.org/2001/XMLSchema-instance" xmlns:pc="http://schemas.microsoft.com/office/infopath/2007/PartnerControls">
-  <documentManagement/>
-</p:properties>
+<?mso-contentType ?>
+<FormTemplates xmlns="http://schemas.microsoft.com/sharepoint/v3/contenttype/forms">
+  <Display>DocumentLibraryForm</Display>
+  <Edit>DocumentLibraryForm</Edit>
+  <New>DocumentLibraryForm</New>
+</FormTemplates>
 </file>
 
 <file path=customXml/itemProps1.xml><?xml version="1.0" encoding="utf-8"?>
-<ds:datastoreItem xmlns:ds="http://schemas.openxmlformats.org/officeDocument/2006/customXml" ds:itemID="{73679E45-C33E-4EFC-BFEF-A59B2000E37E}">
+<ds:datastoreItem xmlns:ds="http://schemas.openxmlformats.org/officeDocument/2006/customXml" ds:itemID="{E2A7E747-4C9D-4E33-887B-9D7E33488724}">
   <ds:schemaRefs>
-    <ds:schemaRef ds:uri="http://schemas.microsoft.com/sharepoint/v3/contenttype/forms"/>
+    <ds:schemaRef ds:uri="http://schemas.microsoft.com/office/2006/metadata/properties"/>
+    <ds:schemaRef ds:uri="http://schemas.microsoft.com/office/infopath/2007/PartnerControls"/>
   </ds:schemaRefs>
 </ds:datastoreItem>
 </file>
@@ -8684,10 +8557,9 @@
 </file>
 
 <file path=customXml/itemProps3.xml><?xml version="1.0" encoding="utf-8"?>
-<ds:datastoreItem xmlns:ds="http://schemas.openxmlformats.org/officeDocument/2006/customXml" ds:itemID="{E2A7E747-4C9D-4E33-887B-9D7E33488724}">
+<ds:datastoreItem xmlns:ds="http://schemas.openxmlformats.org/officeDocument/2006/customXml" ds:itemID="{73679E45-C33E-4EFC-BFEF-A59B2000E37E}">
   <ds:schemaRefs>
-    <ds:schemaRef ds:uri="http://schemas.microsoft.com/office/2006/metadata/properties"/>
-    <ds:schemaRef ds:uri="http://schemas.microsoft.com/office/infopath/2007/PartnerControls"/>
+    <ds:schemaRef ds:uri="http://schemas.microsoft.com/sharepoint/v3/contenttype/forms"/>
   </ds:schemaRefs>
 </ds:datastoreItem>
 </file>
</xml_diff>